<commit_message>
massive update to project materials; TODO - revise final paper more.
</commit_message>
<xml_diff>
--- a/Project/project-written-documents/Project Paper - Joseph Jinn.docx
+++ b/Project/project-written-documents/Project Paper - Joseph Jinn.docx
@@ -68,15 +68,7 @@
         <w:t>The Triple Bottom Line</w:t>
       </w:r>
       <w:r>
-        <w:t xml:space="preserve"> is defined as a framework where organizations and companies dedicate themselves not only to profit but also the social and environmental impact of their operation.  The phrase was coined by the British management consultant John </w:t>
-      </w:r>
-      <w:proofErr w:type="spellStart"/>
-      <w:r>
-        <w:t>Elkington</w:t>
-      </w:r>
-      <w:proofErr w:type="spellEnd"/>
-      <w:r>
-        <w:t xml:space="preserve"> as a metric to measure the performance of corporate America.  According to Investopedia, </w:t>
+        <w:t xml:space="preserve"> is defined as a framework where organizations and companies dedicate themselves not only to profit but also the social and environmental impact of their operation.  The phrase was coined by the British management consultant John Elkington as a metric to measure the performance of corporate America.  According to Investopedia, </w:t>
       </w:r>
       <w:r>
         <w:t xml:space="preserve">the corporate </w:t>
@@ -219,15 +211,7 @@
         <w:t>For fast prototyping, we will be using Scikit-Learn in Python rather than Keras or straight Tensorflow, at least until we have established which baseline supervised learning algorithm will provide us with the potential for the best results.</w:t>
       </w:r>
       <w:r>
-        <w:t xml:space="preserve">  We will also use Pandas, built on </w:t>
-      </w:r>
-      <w:proofErr w:type="spellStart"/>
-      <w:r>
-        <w:t>NumPy</w:t>
-      </w:r>
-      <w:proofErr w:type="spellEnd"/>
-      <w:r>
-        <w:t>, for data-frame manipulation and matplotlib for visualizations.  To encode our categorical Tweet data into useable numerical Tweet data, we will be using the tools provide</w:t>
+        <w:t xml:space="preserve">  We will also use Pandas, built on NumPy, for data-frame manipulation and matplotlib for visualizations.  To encode our categorical Tweet data into useable numerical Tweet data, we will be using the tools provide</w:t>
       </w:r>
       <w:r>
         <w:t>d by Scikit-Learn.</w:t>
@@ -243,23 +227,7 @@
         <w:ind w:firstLine="720"/>
       </w:pPr>
       <w:r>
-        <w:t xml:space="preserve">Our Bayesian model will be the </w:t>
-      </w:r>
-      <w:proofErr w:type="spellStart"/>
-      <w:r>
-        <w:t>MultinomialNB</w:t>
-      </w:r>
-      <w:proofErr w:type="spellEnd"/>
-      <w:r>
-        <w:t xml:space="preserve"> classifier that implements the naïve Bayes algorithm for </w:t>
-      </w:r>
-      <w:proofErr w:type="spellStart"/>
-      <w:r>
-        <w:t>multinomially</w:t>
-      </w:r>
-      <w:proofErr w:type="spellEnd"/>
-      <w:r>
-        <w:t xml:space="preserve"> distributed data.  Scikit-Learn.org indicates that it is one of the two classic Naïve Bayes variants used in textual classification problems.  This indicates it will be an excellent starting point as we have decided our two datasets are too small to initially warrant the use of a supervised neural network training algorithm.  “Naïve” in this case indicates the application of Bayes’ theorem with the “naïve” assumption of conditional independence between every pair of features given the va</w:t>
+        <w:t>Our Bayesian model will be the MultinomialNB classifier that implements the naïve Bayes algorithm for multinomially distributed data.  Scikit-Learn.org indicates that it is one of the two classic Naïve Bayes variants used in textual classification problems.  This indicates it will be an excellent starting point as we have decided our two datasets are too small to initially warrant the use of a supervised neural network training algorithm.  “Naïve” in this case indicates the application of Bayes’ theorem with the “naïve” assumption of conditional independence between every pair of features given the va</w:t>
       </w:r>
       <w:r>
         <w:t xml:space="preserve">lue of the class variable (4).  Further information indicates the classifier performs fast and works in many real-world applications, including document classification and spam filtering.  We built a spam filter based on Paul Graham’s “A Plan for Spam” and indeed it worked well. </w:t>
@@ -284,27 +252,14 @@
       <w:r>
         <w:t xml:space="preserve">model will be the </w:t>
       </w:r>
-      <w:proofErr w:type="spellStart"/>
-      <w:r>
-        <w:t>LinearSVC</w:t>
-      </w:r>
-      <w:proofErr w:type="spellEnd"/>
-      <w:r>
-        <w:t xml:space="preserve"> </w:t>
+      <w:r>
+        <w:t xml:space="preserve">LinearSVC </w:t>
       </w:r>
       <w:r>
         <w:t>Classifier</w:t>
       </w:r>
       <w:r>
-        <w:t xml:space="preserve">– Linear Support Vector Classification.  </w:t>
-      </w:r>
-      <w:proofErr w:type="spellStart"/>
-      <w:r>
-        <w:t>Sci</w:t>
-      </w:r>
-      <w:proofErr w:type="spellEnd"/>
-      <w:r>
-        <w:t xml:space="preserve">-Kit Learn indicates it is effective in high dimensional spaces and when the number of dimensions is greater than the number of samples.  This will be the case for us as we have a limited 330 samples and after </w:t>
+        <w:t xml:space="preserve">– Linear Support Vector Classification.  Sci-Kit Learn indicates it is effective in high dimensional spaces and when the number of dimensions is greater than the number of samples.  This will be the case for us as we have a limited 330 samples and after </w:t>
       </w:r>
       <w:r>
         <w:t xml:space="preserve">multi-hot </w:t>
@@ -313,91 +268,92 @@
         <w:t>encoding to form a feature vector to create a bag-of-words vocabulary, our dimensionality is bound to be pretty high in comparison to the samples.</w:t>
       </w:r>
       <w:r>
-        <w:t xml:space="preserve">  The memory efficiency of this algorithm should also help as we will no doubt have sparse vectors in comparison to the total vocabulary present across all of the Tweets.  O</w:t>
-      </w:r>
+        <w:t xml:space="preserve">  The memory efficiency of this algorithm should also help as we will no doubt have sparse vectors in comparison to the total vocabulary present across all of the Tweets.  Of </w:t>
+      </w:r>
+      <w:r>
+        <w:t>note, is that SVM algorithms are</w:t>
+      </w:r>
+      <w:r>
+        <w:t xml:space="preserve"> not scal</w:t>
+      </w:r>
+      <w:r>
+        <w:t>ing</w:t>
+      </w:r>
+      <w:r>
+        <w:t xml:space="preserve"> invariant, so data scali</w:t>
+      </w:r>
+      <w:r>
+        <w:t>ng is required, which will</w:t>
+      </w:r>
+      <w:r>
+        <w:t xml:space="preserve"> matter in our case as encoding our categorica</w:t>
+      </w:r>
+      <w:r>
+        <w:t>l word data will result in word occurrence values</w:t>
+      </w:r>
+      <w:r>
+        <w:t xml:space="preserve"> for the input feature vector</w:t>
+      </w:r>
+      <w:r>
+        <w:t xml:space="preserve"> (unless we choose to simply represent as binary: 0 – word not present and 1- word is present)</w:t>
+      </w:r>
+      <w:r>
+        <w:t>. API documentation indicates that the classifier supports sparse input (good for us) and supports multi-class using the one-vs-the-rest scheme.</w:t>
+      </w:r>
+    </w:p>
+    <w:p>
+      <w:r>
+        <w:tab/>
+      </w:r>
+    </w:p>
+    <w:p>
+      <w:pPr>
+        <w:ind w:firstLine="720"/>
+      </w:pPr>
+      <w:r>
+        <w:t xml:space="preserve">Our deep neural network will be the MLP Classifier – multi-layer perceptron.  Scikit-Learn indicates it uses a Softmax layer as the output function to perform multi-class classification and uses the cross-entropy loss function.  MLP also supports multi-label classification through use of the logistic activation function where values &gt; 0.5 </w:t>
+      </w:r>
+      <w:r>
+        <w:sym w:font="Wingdings" w:char="F0E0"/>
+      </w:r>
+      <w:r>
+        <w:t xml:space="preserve"> 1 and values &lt; 0.5 </w:t>
+      </w:r>
+      <w:r>
+        <w:sym w:font="Wingdings" w:char="F0E0"/>
+      </w:r>
+      <w:r>
+        <w:t xml:space="preserve"> 0.  Given this, it would be possible for us to perform multi-class multi-label TBL classification on our training dataset.  Our training dataset does possess Tweets that have been given multiple topic classifications, although some are redundant duplicates of either economic, social, or environmental.  We will leave this possibility for the future, time permitting.</w:t>
+      </w:r>
+      <w:r>
+        <w:t xml:space="preserve">  Effective use of the MLP classifier would most likely require us to hand-label additional training example from the larger Twitter datasets present on Calvin’s Borg supercomputer.  Crowdsourcing does not seem a viable option so this task would be tediously time</w:t>
+      </w:r>
+      <w:r>
+        <w:t>-</w:t>
+      </w:r>
+      <w:r>
+        <w:t>consuming.</w:t>
+      </w:r>
+    </w:p>
+    <w:p>
+      <w:r>
+        <w:tab/>
+      </w:r>
+    </w:p>
+    <w:p>
       <w:bookmarkStart w:id="0" w:name="_GoBack"/>
-      <w:bookmarkEnd w:id="0"/>
-      <w:r>
-        <w:t xml:space="preserve">f </w:t>
-      </w:r>
-      <w:r>
-        <w:t>note, is that SVM algorithms are</w:t>
-      </w:r>
-      <w:r>
-        <w:t xml:space="preserve"> not scal</w:t>
-      </w:r>
-      <w:r>
-        <w:t>ing</w:t>
-      </w:r>
-      <w:r>
-        <w:t xml:space="preserve"> invariant, so data scali</w:t>
-      </w:r>
-      <w:r>
-        <w:t>ng is required, which will</w:t>
-      </w:r>
-      <w:r>
-        <w:t xml:space="preserve"> matter in our case as encoding our categorica</w:t>
-      </w:r>
-      <w:r>
-        <w:t>l word data will result in word occurrence values</w:t>
-      </w:r>
-      <w:r>
-        <w:t xml:space="preserve"> for the input feature vector</w:t>
-      </w:r>
-      <w:r>
-        <w:t xml:space="preserve"> (unless we choose to simply represent as binary: 0 – word not present and 1- word is present)</w:t>
-      </w:r>
-      <w:r>
-        <w:t>. API documentation indicates that the classifier supports sparse input (good for us) and supports multi-class using the one-vs-the-rest scheme.</w:t>
-      </w:r>
-    </w:p>
-    <w:p>
-      <w:r>
-        <w:tab/>
-      </w:r>
-    </w:p>
-    <w:p>
-      <w:pPr>
-        <w:ind w:firstLine="720"/>
-      </w:pPr>
-      <w:r>
-        <w:t xml:space="preserve">Our deep neural network will be the MLP Classifier – multi-layer perceptron.  Scikit-Learn indicates it uses a </w:t>
-      </w:r>
-      <w:proofErr w:type="spellStart"/>
-      <w:r>
-        <w:t>Softmax</w:t>
-      </w:r>
-      <w:proofErr w:type="spellEnd"/>
-      <w:r>
-        <w:t xml:space="preserve"> layer as the output function to perform multi-class classification and uses the cross-entropy loss function.  MLP also supports multi-label classification through use of the logistic activation function where values &gt; 0.5 </w:t>
-      </w:r>
-      <w:r>
-        <w:sym w:font="Wingdings" w:char="F0E0"/>
-      </w:r>
-      <w:r>
-        <w:t xml:space="preserve"> 1 and values &lt; 0.5 </w:t>
-      </w:r>
-      <w:r>
-        <w:sym w:font="Wingdings" w:char="F0E0"/>
-      </w:r>
-      <w:r>
-        <w:t xml:space="preserve"> 0.  Given this, it would be possible for us to perform multi-class multi-label TBL classification on our training dataset.  Our training dataset does possess Tweets that have been given multiple topic classifications, although some are redundant duplicates of either economic, social, or environmental.  We will leave this possibility for the future, time permitting.</w:t>
-      </w:r>
-      <w:r>
-        <w:t xml:space="preserve">  Effective use of the MLP classifier would most likely require us to hand-label additional training example from the larger Twitter datasets present on Calvin’s Borg supercomputer.  Crowdsourcing does not seem a viable option so this task would be tediously time</w:t>
+      <w:r>
+        <w:t>We may also add additional algorithms capable of multi-class single</w:t>
       </w:r>
       <w:r>
         <w:t>-</w:t>
       </w:r>
       <w:r>
-        <w:t>consuming.</w:t>
-      </w:r>
-    </w:p>
-    <w:p>
-      <w:r>
-        <w:tab/>
-      </w:r>
-    </w:p>
+        <w:t>label classification as our work progresses to widen the range of prototypes we are considering for further research.&lt;/p&gt;</w:t>
+      </w:r>
+    </w:p>
+    <w:bookmarkEnd w:id="0"/>
+    <w:p/>
     <w:p>
       <w:r>
         <w:tab/>
@@ -441,7 +397,11 @@
         <w:t>project works well.</w:t>
       </w:r>
       <w:r>
-        <w:t xml:space="preserve">  Rather than conduct old fashioned mail surveys, which is time-consuming and potentially expensive, the entire procedure can be automated.  Extract Twitter data using the Twitter API, pre-process the dataset, post-process the dataset, insert into the machine learning model</w:t>
+        <w:t xml:space="preserve">  Rather than conduct old fashioned mail surveys, which is time-consuming and potentially expensive, the entire procedure can be automated.  Extract Twitter data using the Twitter API, pre-process the dataset, post-</w:t>
+      </w:r>
+      <w:r>
+        <w:lastRenderedPageBreak/>
+        <w:t>process the dataset, insert into the machine learning model</w:t>
       </w:r>
       <w:r>
         <w:t>(s)</w:t>
@@ -478,7 +438,6 @@
         <w:ind w:firstLine="720"/>
       </w:pPr>
       <w:r>
-        <w:lastRenderedPageBreak/>
         <w:t xml:space="preserve">The initial investment would be in </w:t>
       </w:r>
       <w:r>
@@ -649,23 +608,7 @@
           <w:rFonts w:eastAsia="Times New Roman" w:cstheme="minorHAnsi"/>
           <w:color w:val="333333"/>
         </w:rPr>
-        <w:t xml:space="preserve">“Introduction to Machine </w:t>
-      </w:r>
-      <w:proofErr w:type="gramStart"/>
-      <w:r>
-        <w:rPr>
-          <w:rFonts w:eastAsia="Times New Roman" w:cstheme="minorHAnsi"/>
-          <w:color w:val="333333"/>
-        </w:rPr>
-        <w:t>Learning  |</w:t>
-      </w:r>
-      <w:proofErr w:type="gramEnd"/>
-      <w:r>
-        <w:rPr>
-          <w:rFonts w:eastAsia="Times New Roman" w:cstheme="minorHAnsi"/>
-          <w:color w:val="333333"/>
-        </w:rPr>
-        <w:t>  Machine Learning Crash Course  |  Google Developers.” </w:t>
+        <w:t>“Introduction to Machine Learning  |  Machine Learning Crash Course  |  Google Developers.” </w:t>
       </w:r>
       <w:r>
         <w:rPr>
@@ -940,27 +883,7 @@
           <w:iCs/>
           <w:color w:val="333333"/>
         </w:rPr>
-        <w:t xml:space="preserve">The Social License </w:t>
-      </w:r>
-      <w:proofErr w:type="gramStart"/>
-      <w:r>
-        <w:rPr>
-          <w:rFonts w:eastAsia="Times New Roman" w:cstheme="minorHAnsi"/>
-          <w:i/>
-          <w:iCs/>
-          <w:color w:val="333333"/>
-        </w:rPr>
-        <w:t>To</w:t>
-      </w:r>
-      <w:proofErr w:type="gramEnd"/>
-      <w:r>
-        <w:rPr>
-          <w:rFonts w:eastAsia="Times New Roman" w:cstheme="minorHAnsi"/>
-          <w:i/>
-          <w:iCs/>
-          <w:color w:val="333333"/>
-        </w:rPr>
-        <w:t xml:space="preserve"> Operate</w:t>
+        <w:t>The Social License To Operate</w:t>
       </w:r>
       <w:r>
         <w:rPr>
@@ -989,23 +912,7 @@
           <w:rFonts w:eastAsia="Times New Roman" w:cstheme="minorHAnsi"/>
           <w:color w:val="333333"/>
         </w:rPr>
-        <w:t xml:space="preserve">“Working </w:t>
-      </w:r>
-      <w:proofErr w:type="gramStart"/>
-      <w:r>
-        <w:rPr>
-          <w:rFonts w:eastAsia="Times New Roman" w:cstheme="minorHAnsi"/>
-          <w:color w:val="333333"/>
-        </w:rPr>
-        <w:t>With</w:t>
-      </w:r>
-      <w:proofErr w:type="gramEnd"/>
-      <w:r>
-        <w:rPr>
-          <w:rFonts w:eastAsia="Times New Roman" w:cstheme="minorHAnsi"/>
-          <w:color w:val="333333"/>
-        </w:rPr>
-        <w:t xml:space="preserve"> Text Data¶.” </w:t>
+        <w:t>“Working With Text Data¶.” </w:t>
       </w:r>
       <w:r>
         <w:rPr>
@@ -1095,7 +1002,7 @@
           <w:rPr>
             <w:noProof/>
           </w:rPr>
-          <w:t>5</w:t>
+          <w:t>4</w:t>
         </w:r>
         <w:r>
           <w:rPr>

</xml_diff>

<commit_message>
additions and revision to final project report Jupyter notebook.
</commit_message>
<xml_diff>
--- a/Project/project-written-documents/Project Paper - Joseph Jinn.docx
+++ b/Project/project-written-documents/Project Paper - Joseph Jinn.docx
@@ -123,10 +123,7 @@
     <w:p/>
     <w:p>
       <w:r>
-        <w:t>&lt;br&gt;</w:t>
-      </w:r>
-      <w:r>
-        <w:t>&lt;br&gt;</w:t>
+        <w:t>&lt;br&gt;&lt;br&gt;</w:t>
       </w:r>
     </w:p>
     <w:p/>
@@ -156,10 +153,18 @@
         <w:t>Planet – the measure of how environmentally responsible a firm has been.</w:t>
       </w:r>
     </w:p>
+    <w:p/>
     <w:p>
       <w:r>
         <w:t>&lt;br&gt;</w:t>
       </w:r>
+      <w:r>
+        <w:t>&lt;br&gt;</w:t>
+      </w:r>
+    </w:p>
+    <w:p>
+      <w:bookmarkStart w:id="0" w:name="_GoBack"/>
+      <w:bookmarkEnd w:id="0"/>
     </w:p>
     <w:p>
       <w:r>
@@ -283,139 +288,140 @@
     <w:p/>
     <w:p>
       <w:r>
+        <w:lastRenderedPageBreak/>
         <w:t>&lt;br&gt;&lt;br&gt;</w:t>
       </w:r>
     </w:p>
     <w:p/>
     <w:p>
       <w:r>
+        <w:t>Preliminary analysis of the two provided datasets indicate</w:t>
+      </w:r>
+      <w:r>
+        <w:t>s</w:t>
+      </w:r>
+      <w:r>
+        <w:t xml:space="preserve"> that they will require significant pre-processing before becoming useable as input features for machine learning.  The Tweets are stored as comma delimited CSV files.  The </w:t>
+      </w:r>
+      <w:r>
+        <w:t>first</w:t>
+      </w:r>
+      <w:r>
+        <w:t xml:space="preserve"> dataset consists of 299 total Tweets, of which 198 are unlabeled due to not being associated with any TBL classification.  The </w:t>
+      </w:r>
+      <w:r>
+        <w:t>second smaller</w:t>
+      </w:r>
+      <w:r>
+        <w:t xml:space="preserve"> dataset consists of 31 hand-labeled Tweets.  Based on the size of t</w:t>
+      </w:r>
+      <w:r>
+        <w:t>he datasets we are working with</w:t>
+      </w:r>
+      <w:r>
+        <w:t xml:space="preserve"> neural networks may not be the best choice</w:t>
+      </w:r>
+      <w:r>
+        <w:t xml:space="preserve"> to start with.  Neural networks typically require larger datasets in order to train and as we barely have 330 total examples to work with, the results may be less than optimal.  Therefore, we wil</w:t>
+      </w:r>
+      <w:r>
+        <w:t>l start with a variety of non-neural network models</w:t>
+      </w:r>
+      <w:r>
+        <w:t>.</w:t>
+      </w:r>
+      <w:r>
+        <w:t xml:space="preserve">  Later, we will expand to using </w:t>
+      </w:r>
+      <w:r>
+        <w:t xml:space="preserve">supervised neural networks </w:t>
+      </w:r>
+      <w:r>
+        <w:t>to see if we can tune hyperparameters to obtain results closely comparable to our non-NN models.</w:t>
+      </w:r>
+      <w:r>
+        <w:t xml:space="preserve"> &lt;/p&gt;</w:t>
+      </w:r>
+    </w:p>
+    <w:p/>
+    <w:p>
+      <w:r>
+        <w:t>&lt;br&gt;&lt;b</w:t>
+      </w:r>
+      <w:r>
+        <w:t>r</w:t>
+      </w:r>
+      <w:r>
+        <w:t>&gt;</w:t>
+      </w:r>
+    </w:p>
+    <w:p/>
+    <w:p>
+      <w:r>
+        <w:t>For fast prototyping, we will</w:t>
+      </w:r>
+      <w:r>
+        <w:t xml:space="preserve"> be using Scikit-Learn</w:t>
+      </w:r>
+      <w:r>
+        <w:t xml:space="preserve"> rather than Keras or straight Tensorflow, at least until we have established which baseline supervised learning algorithm will provide us with the potential for the best results.</w:t>
+      </w:r>
+      <w:r>
+        <w:t xml:space="preserve">  That and Keras/Tensorflow are more for deep learning than not.</w:t>
+      </w:r>
+      <w:r>
+        <w:t xml:space="preserve">  We will also use Pandas, built on NumPy, for data-frame manipulation and matplotlib for visualizations.  To encode our categorical Tweet data into useable numerical Tweet data, we will be using the tools provide</w:t>
+      </w:r>
+      <w:r>
+        <w:t>d by Scikit-Learn.</w:t>
+      </w:r>
+      <w:r>
+        <w:t xml:space="preserve"> &lt;/p&gt;</w:t>
+      </w:r>
+    </w:p>
+    <w:p/>
+    <w:p>
+      <w:r>
+        <w:t>&lt;br&gt;&lt;br&gt;</w:t>
+      </w:r>
+    </w:p>
+    <w:p/>
+    <w:p>
+      <w:r>
+        <w:t xml:space="preserve">Our </w:t>
+      </w:r>
+      <w:r>
+        <w:t>first ML algorithm</w:t>
+      </w:r>
+      <w:r>
+        <w:t xml:space="preserve"> will be the MultinomialNB classifier that implements the naïve Bayes algorithm for multinomially distributed data.  Scikit-Learn.org indicates that it is one of the two classic Naïv</w:t>
+      </w:r>
+      <w:r>
+        <w:t>e Bayes variants used in text-based</w:t>
+      </w:r>
+      <w:r>
+        <w:t xml:space="preserve"> classification problems.  This indicates it will be an excellent starting point as we have decided our two datasets are too small to initially warrant the use of a supervised neural network training algorithm.  “Naïve” in this case indicates the application of Bayes’ theorem with the “naïve” assumption of conditional independence between every pair of features given the va</w:t>
+      </w:r>
+      <w:r>
+        <w:t>lue of the class variable (4).  Further information indicates the classifier performs fast and works in many real-world applications, including document classification and spam filtering.  We built a spam filter based on Paul Graham’s “A Plan for S</w:t>
+      </w:r>
+      <w:r>
+        <w:t>pam” and indeed it worked well. &lt;/p&gt;</w:t>
+      </w:r>
+    </w:p>
+    <w:p/>
+    <w:p>
+      <w:r>
+        <w:t>&lt;br&gt;&lt;br&gt;</w:t>
+      </w:r>
+    </w:p>
+    <w:p/>
+    <w:p>
+      <w:r>
         <w:lastRenderedPageBreak/>
-        <w:t>Preliminary analysis of the two provided datasets indicate</w:t>
-      </w:r>
-      <w:r>
-        <w:t>s</w:t>
-      </w:r>
-      <w:r>
-        <w:t xml:space="preserve"> that they will require significant pre-processing before becoming useable as input features for machine learning.  The Tweets are stored as comma delimited CSV files.  The </w:t>
-      </w:r>
-      <w:r>
-        <w:t>first</w:t>
-      </w:r>
-      <w:r>
-        <w:t xml:space="preserve"> dataset consists of 299 total Tweets, of which 198 are unlabeled due to not being associated with any TBL classification.  The </w:t>
-      </w:r>
-      <w:r>
-        <w:t>second smaller</w:t>
-      </w:r>
-      <w:r>
-        <w:t xml:space="preserve"> dataset consists of 31 hand-labeled Tweets.  Based on the size of t</w:t>
-      </w:r>
-      <w:r>
-        <w:t>he datasets we are working with</w:t>
-      </w:r>
-      <w:r>
-        <w:t xml:space="preserve"> neural networks may not be the best choice</w:t>
-      </w:r>
-      <w:r>
-        <w:t xml:space="preserve"> to start with.  Neural networks typically require larger datasets in order to train and as we barely have 330 total examples to work with, the results may be less than optimal.  Therefore, we wil</w:t>
-      </w:r>
-      <w:r>
-        <w:t>l start with a variety of non-neural network models</w:t>
-      </w:r>
-      <w:r>
-        <w:t>.</w:t>
-      </w:r>
-      <w:r>
-        <w:t xml:space="preserve">  Later, we will expand to using </w:t>
-      </w:r>
-      <w:r>
-        <w:t xml:space="preserve">supervised neural networks </w:t>
-      </w:r>
-      <w:r>
-        <w:t>to see if we can tune hyperparameters to obtain results closely comparable to our non-NN models.</w:t>
-      </w:r>
-      <w:r>
-        <w:t xml:space="preserve"> &lt;/p&gt;</w:t>
-      </w:r>
-    </w:p>
-    <w:p/>
-    <w:p>
-      <w:r>
-        <w:t>&lt;br&gt;&lt;b</w:t>
-      </w:r>
-      <w:r>
-        <w:t>r</w:t>
-      </w:r>
-      <w:r>
-        <w:t>&gt;</w:t>
-      </w:r>
-    </w:p>
-    <w:p/>
-    <w:p>
-      <w:r>
-        <w:t>For fast prototyping, we will</w:t>
-      </w:r>
-      <w:r>
-        <w:t xml:space="preserve"> be using Scikit-Learn</w:t>
-      </w:r>
-      <w:r>
-        <w:t xml:space="preserve"> rather than Keras or straight Tensorflow, at least until we have established which baseline supervised learning algorithm will provide us with the potential for the best results.</w:t>
-      </w:r>
-      <w:r>
-        <w:t xml:space="preserve">  That and Keras/Tensorflow are more for deep learning than not.</w:t>
-      </w:r>
-      <w:r>
-        <w:t xml:space="preserve">  We will also use Pandas, built on NumPy, for data-frame manipulation and matplotlib for visualizations.  To encode our categorical Tweet data into useable numerical Tweet data, we will be using the tools provide</w:t>
-      </w:r>
-      <w:r>
-        <w:t>d by Scikit-Learn.</w:t>
-      </w:r>
-      <w:r>
-        <w:t xml:space="preserve"> &lt;/p&gt;</w:t>
-      </w:r>
-    </w:p>
-    <w:p/>
-    <w:p>
-      <w:r>
-        <w:t>&lt;br&gt;&lt;br&gt;</w:t>
-      </w:r>
-    </w:p>
-    <w:p/>
-    <w:p>
-      <w:r>
         <w:t xml:space="preserve">Our </w:t>
       </w:r>
       <w:r>
-        <w:t>first ML algorithm</w:t>
-      </w:r>
-      <w:r>
-        <w:t xml:space="preserve"> will be the MultinomialNB classifier that implements the naïve Bayes algorithm for multinomially distributed data.  Scikit-Learn.org indicates that it is one of the two classic Naïv</w:t>
-      </w:r>
-      <w:r>
-        <w:t>e Bayes variants used in text-based</w:t>
-      </w:r>
-      <w:r>
-        <w:t xml:space="preserve"> classification problems.  This indicates it will be an excellent starting point as we have decided our two datasets are too small to initially warrant the use of a supervised neural network training algorithm.  “Naïve” in this case indicates the application of Bayes’ theorem with the “naïve” assumption of conditional independence between every pair of features given the va</w:t>
-      </w:r>
-      <w:r>
-        <w:t>lue of the class variable (4).  Further information indicates the classifier performs fast and works in many real-world applications, including document classification and spam filtering.  We built a spam filter based on Paul Graham’s “A Plan for S</w:t>
-      </w:r>
-      <w:r>
-        <w:t>pam” and indeed it worked well. &lt;/p&gt;</w:t>
-      </w:r>
-    </w:p>
-    <w:p/>
-    <w:p>
-      <w:r>
-        <w:t>&lt;br&gt;&lt;br&gt;</w:t>
-      </w:r>
-    </w:p>
-    <w:p/>
-    <w:p>
-      <w:r>
-        <w:t xml:space="preserve">Our </w:t>
-      </w:r>
-      <w:r>
         <w:t xml:space="preserve">second ML algorithm </w:t>
       </w:r>
       <w:r>
@@ -425,13 +431,7 @@
         <w:t xml:space="preserve">LinearSVC </w:t>
       </w:r>
       <w:r>
-        <w:t>(</w:t>
-      </w:r>
-      <w:r>
-        <w:t>Linear Support Vector Classification</w:t>
-      </w:r>
-      <w:r>
-        <w:t xml:space="preserve">) </w:t>
+        <w:t xml:space="preserve">(Linear Support Vector Classification) </w:t>
       </w:r>
       <w:r>
         <w:t>Classifier</w:t>
@@ -443,11 +443,7 @@
         <w:t xml:space="preserve">multi-hot </w:t>
       </w:r>
       <w:r>
-        <w:t xml:space="preserve">encoding to form a feature vector to create a bag-of-words vocabulary, our dimensionality is </w:t>
-      </w:r>
-      <w:r>
-        <w:lastRenderedPageBreak/>
-        <w:t>bound to be pretty high in comparison to the samples.</w:t>
+        <w:t>encoding to form a feature vector to create a bag-of-words vocabulary, our dimensionality is bound to be pretty high in comparison to the samples.</w:t>
       </w:r>
       <w:r>
         <w:t xml:space="preserve">  The memory efficiency of this algorithm should also help as we will no doubt have sparse vectors in comparison to the total vocabulary present across all of the Tweets.  Of </w:t>
@@ -778,13 +774,35 @@
           <w:rFonts w:eastAsia="Times New Roman" w:cstheme="minorHAnsi"/>
           <w:color w:val="333333"/>
         </w:rPr>
-        <w:t>Anonymous ACL submission. “Classifying Stance Using Profile Texts”.</w:t>
-      </w:r>
-    </w:p>
-    <w:p>
-      <w:pPr>
-        <w:shd w:val="clear" w:color="auto" w:fill="FFFFFF"/>
-        <w:spacing w:line="480" w:lineRule="auto"/>
+        <w:t>“1. Supervised Learning¶.” </w:t>
+      </w:r>
+      <w:r>
+        <w:rPr>
+          <w:rFonts w:eastAsia="Times New Roman" w:cstheme="minorHAnsi"/>
+          <w:i/>
+          <w:iCs/>
+          <w:color w:val="333333"/>
+        </w:rPr>
+        <w:t>Scikit</w:t>
+      </w:r>
+      <w:r>
+        <w:rPr>
+          <w:rFonts w:eastAsia="Times New Roman" w:cstheme="minorHAnsi"/>
+          <w:color w:val="333333"/>
+        </w:rPr>
+        <w:t>, scikit-learn.org/stable/supervised_learning.html#supervised-learning.</w:t>
+      </w:r>
+    </w:p>
+    <w:p>
+      <w:pPr>
+        <w:ind w:left="30"/>
+        <w:rPr>
+          <w:rFonts w:cstheme="minorHAnsi"/>
+        </w:rPr>
+      </w:pPr>
+    </w:p>
+    <w:p>
+      <w:pPr>
         <w:ind w:left="30"/>
         <w:rPr>
           <w:rFonts w:cstheme="minorHAnsi"/>
@@ -799,8 +817,6 @@
     </w:p>
     <w:p>
       <w:pPr>
-        <w:shd w:val="clear" w:color="auto" w:fill="FFFFFF"/>
-        <w:spacing w:line="480" w:lineRule="auto"/>
         <w:ind w:left="30"/>
         <w:rPr>
           <w:rFonts w:cstheme="minorHAnsi"/>
@@ -826,7 +842,7 @@
           <w:rFonts w:eastAsia="Times New Roman" w:cstheme="minorHAnsi"/>
           <w:color w:val="333333"/>
         </w:rPr>
-        <w:t>“1. Supervised Learning¶.” </w:t>
+        <w:t>“A Gentle Introduction to the Bag-of-Words Model.” </w:t>
       </w:r>
       <w:r>
         <w:rPr>
@@ -835,24 +851,23 @@
           <w:iCs/>
           <w:color w:val="333333"/>
         </w:rPr>
-        <w:t>Scikit</w:t>
-      </w:r>
-      <w:r>
-        <w:rPr>
-          <w:rFonts w:eastAsia="Times New Roman" w:cstheme="minorHAnsi"/>
-          <w:color w:val="333333"/>
-        </w:rPr>
-        <w:t>, scikit-learn.org/stable/supervised_learning.html#supervised-lea</w:t>
-      </w:r>
-      <w:bookmarkStart w:id="0" w:name="_GoBack"/>
-      <w:bookmarkEnd w:id="0"/>
-      <w:r>
-        <w:rPr>
-          <w:rFonts w:eastAsia="Times New Roman" w:cstheme="minorHAnsi"/>
-          <w:color w:val="333333"/>
-        </w:rPr>
-        <w:t>rning.</w:t>
-      </w:r>
+        <w:t>Machine Learning Mastery</w:t>
+      </w:r>
+      <w:r>
+        <w:rPr>
+          <w:rFonts w:eastAsia="Times New Roman" w:cstheme="minorHAnsi"/>
+          <w:color w:val="333333"/>
+        </w:rPr>
+        <w:t>, 12 Mar. 2019, machinelearningmastery.com/gentle-introduction-bag-words-model/.</w:t>
+      </w:r>
+    </w:p>
+    <w:p>
+      <w:pPr>
+        <w:ind w:left="30"/>
+        <w:rPr>
+          <w:rFonts w:cstheme="minorHAnsi"/>
+        </w:rPr>
+      </w:pPr>
     </w:p>
     <w:p>
       <w:pPr>
@@ -895,27 +910,23 @@
           <w:rFonts w:eastAsia="Times New Roman" w:cstheme="minorHAnsi"/>
           <w:color w:val="333333"/>
         </w:rPr>
-        <w:t>“A Gentle Introduction to the Bag-of-Words Model.” </w:t>
-      </w:r>
-      <w:r>
-        <w:rPr>
-          <w:rFonts w:eastAsia="Times New Roman" w:cstheme="minorHAnsi"/>
-          <w:i/>
-          <w:iCs/>
-          <w:color w:val="333333"/>
-        </w:rPr>
-        <w:t>Machine Learning Mastery</w:t>
-      </w:r>
-      <w:r>
-        <w:rPr>
-          <w:rFonts w:eastAsia="Times New Roman" w:cstheme="minorHAnsi"/>
-          <w:color w:val="333333"/>
-        </w:rPr>
-        <w:t>, 12 Mar. 2019, machinelearningmastery.com/gentle-introduction-bag-words-model/.</w:t>
-      </w:r>
-    </w:p>
-    <w:p>
-      <w:pPr>
+        <w:t>Anonymous ACL submission. “Classifying Stance Using Profile Texts”.</w:t>
+      </w:r>
+    </w:p>
+    <w:p>
+      <w:pPr>
+        <w:shd w:val="clear" w:color="auto" w:fill="FFFFFF"/>
+        <w:spacing w:line="480" w:lineRule="auto"/>
+        <w:ind w:left="30"/>
+        <w:rPr>
+          <w:rFonts w:cstheme="minorHAnsi"/>
+        </w:rPr>
+      </w:pPr>
+    </w:p>
+    <w:p>
+      <w:pPr>
+        <w:shd w:val="clear" w:color="auto" w:fill="FFFFFF"/>
+        <w:spacing w:line="480" w:lineRule="auto"/>
         <w:ind w:left="30"/>
         <w:rPr>
           <w:rFonts w:cstheme="minorHAnsi"/>
@@ -930,6 +941,8 @@
     </w:p>
     <w:p>
       <w:pPr>
+        <w:shd w:val="clear" w:color="auto" w:fill="FFFFFF"/>
+        <w:spacing w:line="480" w:lineRule="auto"/>
         <w:ind w:left="30"/>
         <w:rPr>
           <w:rFonts w:cstheme="minorHAnsi"/>
@@ -981,6 +994,14 @@
           <w:rFonts w:cstheme="minorHAnsi"/>
         </w:rPr>
       </w:pPr>
+    </w:p>
+    <w:p>
+      <w:pPr>
+        <w:ind w:left="30"/>
+        <w:rPr>
+          <w:rFonts w:cstheme="minorHAnsi"/>
+        </w:rPr>
+      </w:pPr>
       <w:r>
         <w:rPr>
           <w:rFonts w:cstheme="minorHAnsi"/>
@@ -1015,6 +1036,7 @@
           <w:rFonts w:eastAsia="Times New Roman" w:cstheme="minorHAnsi"/>
           <w:color w:val="333333"/>
         </w:rPr>
+        <w:lastRenderedPageBreak/>
         <w:t>Kenton, Will. “How Can There Be Three Bottom Lines?” </w:t>
       </w:r>
       <w:r>
@@ -1057,6 +1079,14 @@
           <w:rFonts w:cstheme="minorHAnsi"/>
         </w:rPr>
       </w:pPr>
+    </w:p>
+    <w:p>
+      <w:pPr>
+        <w:ind w:left="30"/>
+        <w:rPr>
+          <w:rFonts w:cstheme="minorHAnsi"/>
+        </w:rPr>
+      </w:pPr>
       <w:r>
         <w:rPr>
           <w:rFonts w:cstheme="minorHAnsi"/>
@@ -1091,7 +1121,6 @@
           <w:rFonts w:eastAsia="Times New Roman" w:cstheme="minorHAnsi"/>
           <w:color w:val="333333"/>
         </w:rPr>
-        <w:lastRenderedPageBreak/>
         <w:t>Littman, Justin. “Where to Get Twitter Data for Academic Research.” </w:t>
       </w:r>
       <w:r>
@@ -1110,6 +1139,14 @@
         </w:rPr>
         <w:t>, 14 Sept. 2017, gwu-libraries.github.io/sfm-ui/posts/2017-09-14-twitter-data.</w:t>
       </w:r>
+    </w:p>
+    <w:p>
+      <w:pPr>
+        <w:ind w:left="30"/>
+        <w:rPr>
+          <w:rFonts w:cstheme="minorHAnsi"/>
+        </w:rPr>
+      </w:pPr>
     </w:p>
     <w:p>
       <w:pPr>
@@ -1178,6 +1215,14 @@
           <w:rFonts w:cstheme="minorHAnsi"/>
         </w:rPr>
       </w:pPr>
+    </w:p>
+    <w:p>
+      <w:pPr>
+        <w:ind w:left="30"/>
+        <w:rPr>
+          <w:rFonts w:cstheme="minorHAnsi"/>
+        </w:rPr>
+      </w:pPr>
       <w:r>
         <w:rPr>
           <w:rFonts w:cstheme="minorHAnsi"/>
@@ -1238,6 +1283,14 @@
           <w:rFonts w:cstheme="minorHAnsi"/>
         </w:rPr>
       </w:pPr>
+    </w:p>
+    <w:p>
+      <w:pPr>
+        <w:ind w:left="30"/>
+        <w:rPr>
+          <w:rFonts w:cstheme="minorHAnsi"/>
+        </w:rPr>
+      </w:pPr>
       <w:r>
         <w:rPr>
           <w:rFonts w:cstheme="minorHAnsi"/>
@@ -1298,6 +1351,14 @@
           <w:rFonts w:cstheme="minorHAnsi"/>
         </w:rPr>
       </w:pPr>
+    </w:p>
+    <w:p>
+      <w:pPr>
+        <w:ind w:left="30"/>
+        <w:rPr>
+          <w:rFonts w:cstheme="minorHAnsi"/>
+        </w:rPr>
+      </w:pPr>
       <w:r>
         <w:rPr>
           <w:rFonts w:cstheme="minorHAnsi"/>
@@ -1332,6 +1393,7 @@
           <w:rFonts w:eastAsia="Times New Roman" w:cstheme="minorHAnsi"/>
           <w:color w:val="333333"/>
         </w:rPr>
+        <w:lastRenderedPageBreak/>
         <w:t>Walker, Leslie. “Learn Tweeting Slang: A Twitter Dictionary.” </w:t>
       </w:r>
       <w:r>
@@ -1374,6 +1436,14 @@
           <w:rFonts w:cstheme="minorHAnsi"/>
         </w:rPr>
       </w:pPr>
+    </w:p>
+    <w:p>
+      <w:pPr>
+        <w:ind w:left="30"/>
+        <w:rPr>
+          <w:rFonts w:cstheme="minorHAnsi"/>
+        </w:rPr>
+      </w:pPr>
       <w:r>
         <w:rPr>
           <w:rFonts w:cstheme="minorHAnsi"/>
@@ -1434,6 +1504,14 @@
           <w:rFonts w:cstheme="minorHAnsi"/>
         </w:rPr>
       </w:pPr>
+    </w:p>
+    <w:p>
+      <w:pPr>
+        <w:ind w:left="30"/>
+        <w:rPr>
+          <w:rFonts w:cstheme="minorHAnsi"/>
+        </w:rPr>
+      </w:pPr>
       <w:r>
         <w:rPr>
           <w:rFonts w:cstheme="minorHAnsi"/>
@@ -1468,7 +1546,6 @@
           <w:rFonts w:eastAsia="Times New Roman" w:cstheme="minorHAnsi"/>
           <w:color w:val="333333"/>
         </w:rPr>
-        <w:lastRenderedPageBreak/>
         <w:t>“Working With Text Data¶.” </w:t>
       </w:r>
       <w:r>
@@ -1487,6 +1564,14 @@
         </w:rPr>
         <w:t>, scikit-learn.org/stable/tutorial/text_analytics/working_with_text_data.html.</w:t>
       </w:r>
+    </w:p>
+    <w:p>
+      <w:pPr>
+        <w:ind w:left="30"/>
+        <w:rPr>
+          <w:rFonts w:cstheme="minorHAnsi"/>
+        </w:rPr>
+      </w:pPr>
     </w:p>
     <w:p>
       <w:pPr>
@@ -1581,7 +1666,7 @@
           <w:rPr>
             <w:noProof/>
           </w:rPr>
-          <w:t>8</w:t>
+          <w:t>1</w:t>
         </w:r>
         <w:r>
           <w:rPr>

</xml_diff>

<commit_message>
various final plroject updates.
</commit_message>
<xml_diff>
--- a/Project/project-written-documents/Project Paper - Joseph Jinn.docx
+++ b/Project/project-written-documents/Project Paper - Joseph Jinn.docx
@@ -62,7 +62,13 @@
         <w:t xml:space="preserve"> of a Tweet as either Environmental, Social, or Economic.  The initial milestone is to achieve at an absolute minimum a 50% accuracy metric or </w:t>
       </w:r>
       <w:r>
-        <w:t>higher, indicating the ability to perform decently in a 3-way multi-class single-label identification task.</w:t>
+        <w:t xml:space="preserve">higher, indicating the ability to perform </w:t>
+      </w:r>
+      <w:r>
+        <w:t xml:space="preserve">somewhat </w:t>
+      </w:r>
+      <w:r>
+        <w:t>decently in a 3-way multi-class single-label identification task.</w:t>
       </w:r>
       <w:r>
         <w:t xml:space="preserve"> &lt;/p&gt;</w:t>
@@ -162,489 +168,506 @@
         <w:t>&lt;br&gt;</w:t>
       </w:r>
     </w:p>
-    <w:p>
+    <w:p/>
+    <w:p>
+      <w:r>
+        <w:t>These are the three elements of TBL which are then sourced into the terms Economy (profit), Environmental (planet), and Social (people).</w:t>
+      </w:r>
+    </w:p>
+    <w:p/>
+    <w:p>
+      <w:r>
+        <w:t>&lt;br&gt;&lt;br&gt;</w:t>
+      </w:r>
+    </w:p>
+    <w:p/>
+    <w:p>
+      <w:r>
+        <w:t>Twitter data (Tweets) can be obtained in 4 distinct ways – retrieval from the Twitter public API, use of an existing Twitter dataset, purchase fro</w:t>
+      </w:r>
+      <w:r>
+        <w:t xml:space="preserve">m Twitter directly, or </w:t>
+      </w:r>
+      <w:r>
+        <w:t>access</w:t>
+      </w:r>
+      <w:r>
+        <w:t xml:space="preserve"> purchased</w:t>
+      </w:r>
+      <w:r>
+        <w:t xml:space="preserve"> from a 3rd party Twitter service provider.  For the purposes of this project, we will be using existing Twitter datasets provided by Professor VanderLinden </w:t>
+      </w:r>
+      <w:r>
+        <w:t xml:space="preserve">and </w:t>
+      </w:r>
+      <w:r>
+        <w:t>via access to Calvin College’s Borg supercomputer.</w:t>
+      </w:r>
+      <w:r>
+        <w:t xml:space="preserve">  Specifically, we will be using a training set consisting of crowdsourced Triple Bottom Line labeled Tweets used by CSIRO in their preliminary topic classification research.  </w:t>
+      </w:r>
+      <w:r>
+        <w:t>We</w:t>
+      </w:r>
+      <w:r>
+        <w:t xml:space="preserve"> will</w:t>
+      </w:r>
+      <w:r>
+        <w:t xml:space="preserve"> also</w:t>
+      </w:r>
+      <w:r>
+        <w:t xml:space="preserve"> be using a small dataset consisting of TBL labeled Tweets hand-labeled by Professor VanderLinden.</w:t>
+      </w:r>
+      <w:r>
+        <w:t xml:space="preserve">  With the machine learning model</w:t>
+      </w:r>
+      <w:r>
+        <w:t>s</w:t>
+      </w:r>
+      <w:r>
+        <w:t xml:space="preserve"> trained on these two sets, w</w:t>
+      </w:r>
+      <w:r>
+        <w:t>e will then make predictions on</w:t>
+      </w:r>
+      <w:r>
+        <w:t xml:space="preserve"> the dataset used</w:t>
+      </w:r>
+      <w:r>
+        <w:t xml:space="preserve"> for st</w:t>
+      </w:r>
+      <w:r>
+        <w:t>ance classification of Tweets in earlier research by Professor VanderLinden and Roy Adams.</w:t>
+      </w:r>
+      <w:r>
+        <w:t xml:space="preserve"> &lt;/p&gt;</w:t>
+      </w:r>
+    </w:p>
+    <w:p/>
+    <w:p>
+      <w:r>
+        <w:t>&lt;br&gt;</w:t>
+      </w:r>
+      <w:r>
+        <w:t>&lt;br</w:t>
+      </w:r>
+      <w:r>
+        <w:t>&gt;</w:t>
+      </w:r>
+    </w:p>
+    <w:p/>
+    <w:p>
+      <w:r>
+        <w:t>As our research is a continuation of prior research from CSIRO and</w:t>
+      </w:r>
+      <w:r>
+        <w:t xml:space="preserve"> based on the foundation laid by Professor VanderLinden’s “Machine Learning for Social Media” project, we see no reason to not use machine learning.</w:t>
+      </w:r>
+      <w:r>
+        <w:t xml:space="preserve">  While we might consider symbolic artificial intelligence (GOFAI – Good, Old-Fashioned AI), we learned in CS-344 that symbolic reasoning implementations resulted in rules engines, also known as expert systems or knowledge graphs.  These proved to be too brittle and became unmanageable as the knowledge base grew beyond a few thousand rules.</w:t>
+      </w:r>
+      <w:r>
+        <w:t xml:space="preserve">  Considering the n</w:t>
+      </w:r>
+      <w:r>
+        <w:t>ature of Tweets, the knowledge base would incorporate far too many rules to be manageable</w:t>
+      </w:r>
+      <w:r>
+        <w:t>.  The language of Tweets</w:t>
+      </w:r>
+      <w:r>
+        <w:t xml:space="preserve"> has its own nuances, acronyms, and other peculiarities</w:t>
+      </w:r>
+      <w:r>
+        <w:t>.  It is doubtful a purely symbolic AI would be computationally feasible.</w:t>
+      </w:r>
+      <w:r>
+        <w:t xml:space="preserve">  Perhaps as Professor VanderLinden mentioned, a hybrid A.I. combining</w:t>
+      </w:r>
+      <w:r>
+        <w:t xml:space="preserve"> symbolic reasoning and deep neural networks</w:t>
+      </w:r>
+      <w:r>
+        <w:t xml:space="preserve"> is the future of A.I. and would prove to be a feasible approach.</w:t>
+      </w:r>
+      <w:r>
+        <w:t xml:space="preserve"> &lt;/p&gt;</w:t>
+      </w:r>
+    </w:p>
+    <w:p/>
+    <w:p>
+      <w:r>
+        <w:lastRenderedPageBreak/>
+        <w:t>&lt;br&gt;&lt;br&gt;</w:t>
+      </w:r>
+    </w:p>
+    <w:p/>
+    <w:p>
+      <w:r>
+        <w:t>Preliminary analysis of the two provided datasets indicate</w:t>
+      </w:r>
+      <w:r>
+        <w:t>s</w:t>
+      </w:r>
+      <w:r>
+        <w:t xml:space="preserve"> that they will require significant pre-processing before becoming useable as input features for machine learning.  The Tweets are stored as comma delimited CSV files.  The </w:t>
+      </w:r>
+      <w:r>
+        <w:t>first</w:t>
+      </w:r>
+      <w:r>
+        <w:t xml:space="preserve"> dataset consists of 299 total Tweets, of which 198 are unlabeled due to not being associated with any TBL classification.  The </w:t>
+      </w:r>
+      <w:r>
+        <w:t>second smaller</w:t>
+      </w:r>
+      <w:r>
+        <w:t xml:space="preserve"> dataset consists of 31 hand-labeled Tweets.  Based on the size of t</w:t>
+      </w:r>
+      <w:r>
+        <w:t>he datasets we are working with</w:t>
+      </w:r>
+      <w:r>
+        <w:t xml:space="preserve"> neural networks may not be the best choice</w:t>
+      </w:r>
+      <w:r>
+        <w:t xml:space="preserve"> to start with.  Neural networks typically require larger datasets in order to train and as we barely have 330 total examples to work with, the results may be less than optimal.  Therefore, we wil</w:t>
+      </w:r>
+      <w:r>
+        <w:t>l start with a variety of non-neural network models</w:t>
+      </w:r>
+      <w:r>
+        <w:t>.</w:t>
+      </w:r>
+      <w:r>
+        <w:t xml:space="preserve">  Later, we will expand to using </w:t>
+      </w:r>
+      <w:r>
+        <w:t xml:space="preserve">supervised neural networks </w:t>
+      </w:r>
+      <w:r>
+        <w:t>to see if we can tune hyperparameters to obtain results closely comparable to our non-NN models.</w:t>
+      </w:r>
+      <w:r>
+        <w:t xml:space="preserve"> &lt;/p&gt;</w:t>
+      </w:r>
+    </w:p>
+    <w:p/>
+    <w:p>
+      <w:r>
+        <w:t>&lt;br&gt;&lt;b</w:t>
+      </w:r>
+      <w:r>
+        <w:t>r</w:t>
+      </w:r>
+      <w:r>
+        <w:t>&gt;</w:t>
+      </w:r>
+    </w:p>
+    <w:p/>
+    <w:p>
+      <w:r>
+        <w:t>For fast prototyping, we will</w:t>
+      </w:r>
+      <w:r>
+        <w:t xml:space="preserve"> be using Scikit-Learn</w:t>
+      </w:r>
+      <w:r>
+        <w:t xml:space="preserve"> rather than Keras or straight Tensorflow, at least until we have established which baseline supervised learning algorithm will provide us with the potential for the best results.</w:t>
+      </w:r>
+      <w:r>
+        <w:t xml:space="preserve">  That and Keras/Tensorflow are more for deep learning than not.</w:t>
+      </w:r>
+      <w:r>
+        <w:t xml:space="preserve">  We will also use Pandas, built on NumPy, for data-frame manipulation and matplotlib for visualizations.  To encode our categorical Tweet data into useable numerical Tweet data, we will be using the tools provide</w:t>
+      </w:r>
+      <w:r>
+        <w:t>d by Scikit-Learn.</w:t>
+      </w:r>
+      <w:r>
+        <w:t xml:space="preserve"> &lt;/p&gt;</w:t>
+      </w:r>
+    </w:p>
+    <w:p/>
+    <w:p>
+      <w:r>
+        <w:t>&lt;br&gt;&lt;br&gt;</w:t>
+      </w:r>
+    </w:p>
+    <w:p/>
+    <w:p>
+      <w:r>
+        <w:t xml:space="preserve">Our </w:t>
+      </w:r>
+      <w:r>
+        <w:t>first ML algorithm</w:t>
+      </w:r>
+      <w:r>
+        <w:t xml:space="preserve"> will be the MultinomialNB classifier that implements the naïve Bayes algorithm for multinomially distributed data.  Scikit-Learn.org indicates that it is one of the two classic Naïv</w:t>
+      </w:r>
+      <w:r>
+        <w:t>e Bayes variants used in text-based</w:t>
+      </w:r>
+      <w:r>
+        <w:t xml:space="preserve"> classification problems.  This indicates it will be an excellent starting point as we have decided our two datasets are too small to initially warrant the use of a supervised neural network training algorithm.  “Naïve” in this case indicates the application of Bayes’ theorem with the “naïve” assumption of conditional independence between every pair of features given the va</w:t>
+      </w:r>
+      <w:r>
+        <w:t>lue of the class variable (4).  Further information indicates the classifier performs fast and works in many real-world applications, including document classification and spam filtering.  We built a spam filter based on Paul Graham’s “A Plan for S</w:t>
+      </w:r>
+      <w:r>
+        <w:t>pam” and indeed it worked well. &lt;/p&gt;</w:t>
+      </w:r>
+    </w:p>
+    <w:p/>
+    <w:p>
+      <w:r>
+        <w:t>&lt;br&gt;&lt;br&gt;</w:t>
+      </w:r>
+    </w:p>
+    <w:p/>
+    <w:p>
+      <w:r>
+        <w:lastRenderedPageBreak/>
+        <w:t xml:space="preserve">Our </w:t>
+      </w:r>
+      <w:r>
+        <w:t xml:space="preserve">second ML algorithm </w:t>
+      </w:r>
+      <w:r>
+        <w:t xml:space="preserve">will be the </w:t>
+      </w:r>
+      <w:r>
+        <w:t xml:space="preserve">LinearSVC </w:t>
+      </w:r>
+      <w:r>
+        <w:t xml:space="preserve">(Linear Support Vector Classification) </w:t>
+      </w:r>
+      <w:r>
+        <w:t>Classifier</w:t>
+      </w:r>
+      <w:r>
+        <w:t xml:space="preserve">.  Sci-Kit Learn indicates it is effective in high dimensional spaces and when the number of dimensions is greater than the number of samples.  This will be the case for us as we have a limited 330 samples and after </w:t>
+      </w:r>
+      <w:r>
+        <w:t xml:space="preserve">multi-hot </w:t>
+      </w:r>
+      <w:r>
+        <w:t>encoding to form a feature vector to create a bag-of-words vocabulary, our dimensionality is bound to be pretty high in comparison to the samples.</w:t>
+      </w:r>
+      <w:r>
+        <w:t xml:space="preserve">  The memory efficiency of this algorithm should also help as we will no doubt have </w:t>
+      </w:r>
+      <w:r>
+        <w:t xml:space="preserve">very </w:t>
+      </w:r>
+      <w:r>
+        <w:t xml:space="preserve">sparse vectors in comparison to the total vocabulary present across all of the Tweets.  Of </w:t>
+      </w:r>
+      <w:r>
+        <w:t>note, is that SVM algorithms are</w:t>
+      </w:r>
+      <w:r>
+        <w:t xml:space="preserve"> not scal</w:t>
+      </w:r>
+      <w:r>
+        <w:t>ing</w:t>
+      </w:r>
+      <w:r>
+        <w:t xml:space="preserve"> invariant, so data scali</w:t>
+      </w:r>
+      <w:r>
+        <w:t>ng is required, which will</w:t>
+      </w:r>
+      <w:r>
+        <w:t xml:space="preserve"> matter in our case as encoding our categorica</w:t>
+      </w:r>
+      <w:r>
+        <w:t>l word data will result in word occurrence values</w:t>
+      </w:r>
+      <w:r>
+        <w:t xml:space="preserve"> for the input feature vector</w:t>
+      </w:r>
+      <w:r>
+        <w:t xml:space="preserve"> (unless we choose to simply represent as binary: 0 – word not present and 1- word is present)</w:t>
+      </w:r>
+      <w:r>
+        <w:t>. API documentation indicates that the classifier supports sparse input (good for us) and supports multi-class using the one-vs-the-rest scheme.</w:t>
+      </w:r>
+      <w:r>
+        <w:t xml:space="preserve"> &lt;/p&gt;</w:t>
+      </w:r>
+    </w:p>
+    <w:p/>
+    <w:p>
+      <w:r>
+        <w:t>&lt;br&gt;&lt;br&gt;</w:t>
+      </w:r>
+    </w:p>
+    <w:p/>
+    <w:p>
+      <w:r>
+        <w:t>We also plan to utilize</w:t>
+      </w:r>
+      <w:r>
+        <w:t xml:space="preserve"> the MLP </w:t>
+      </w:r>
+      <w:r>
+        <w:t xml:space="preserve">(Multi-Layer Perceptron) </w:t>
+      </w:r>
+      <w:r>
+        <w:t>Cla</w:t>
+      </w:r>
+      <w:r>
+        <w:t>ssifier</w:t>
+      </w:r>
+      <w:r>
+        <w:t xml:space="preserve">.  Scikit-Learn indicates it uses a Softmax layer as the output function to perform multi-class classification and uses the cross-entropy loss function.  MLP also supports multi-label classification through use of the logistic activation function where values &gt; 0.5 </w:t>
+      </w:r>
+      <w:r>
+        <w:sym w:font="Wingdings" w:char="F0E0"/>
+      </w:r>
+      <w:r>
+        <w:t xml:space="preserve"> 1 and values &lt; 0.5 </w:t>
+      </w:r>
+      <w:r>
+        <w:sym w:font="Wingdings" w:char="F0E0"/>
+      </w:r>
+      <w:r>
+        <w:t xml:space="preserve"> 0.  Given this, it would be possible for us to perform multi-class multi-label TBL classification on our training dataset.  Our training dataset does possess Tweets that have been given multiple topic classifications, although some are redundant duplicates of either economic, social, or environmental.  We will leave this possibility for the future, time permitting.</w:t>
+      </w:r>
+      <w:r>
+        <w:t xml:space="preserve">  Effective use of the MLP classifier would most likely require us to hand-label additional training example from the larger Twitter datasets present on Calvin’s Borg supercomputer.  Crowdsourcing does not seem a viable option so this task would be tediously time</w:t>
+      </w:r>
+      <w:r>
+        <w:t>-</w:t>
+      </w:r>
+      <w:r>
+        <w:t>consuming.</w:t>
+      </w:r>
+      <w:r>
+        <w:t xml:space="preserve"> &lt;/p&gt;</w:t>
+      </w:r>
+    </w:p>
+    <w:p/>
+    <w:p>
+      <w:r>
+        <w:t>&lt;br&gt;&lt;br&gt;</w:t>
+      </w:r>
+    </w:p>
+    <w:p/>
+    <w:p>
+      <w:r>
+        <w:t>We may also add additional algorithms capable of multi-class single</w:t>
+      </w:r>
+      <w:r>
+        <w:t>-</w:t>
+      </w:r>
+      <w:r>
+        <w:t xml:space="preserve">label classification as our work progresses to widen the range of </w:t>
+      </w:r>
+      <w:r>
+        <w:t>models</w:t>
+      </w:r>
+      <w:r>
+        <w:t xml:space="preserve"> we are considering for further research.</w:t>
+      </w:r>
+      <w:r>
+        <w:t xml:space="preserve"> </w:t>
+      </w:r>
+      <w:r>
+        <w:t>&lt;/p&gt;</w:t>
+      </w:r>
+    </w:p>
+    <w:p/>
+    <w:p>
+      <w:r>
+        <w:t>&lt;br&gt;&lt;br&gt;</w:t>
+      </w:r>
+    </w:p>
+    <w:p/>
+    <w:p>
+      <w:r>
+        <w:t xml:space="preserve">The application of machine learning to Social License to Operate on Triple-Bottom-Line topic classification can potentially assist any organization or company in evaluating their current level of acceptability by the local population and relevant stakeholders.  Specifically, it could help evaluate whether people are more concerned about the economic, social, or environmental aspects of the project.  In conjunction with stance and sentiment </w:t>
+      </w:r>
+      <w:r>
+        <w:t xml:space="preserve">SLO </w:t>
+      </w:r>
+      <w:r>
+        <w:t>machine learning models, it should be plausible that the level of acceptability of a project can be accurately judged.</w:t>
+      </w:r>
+      <w:r>
+        <w:t xml:space="preserve"> &lt;/p&gt;</w:t>
+      </w:r>
+    </w:p>
+    <w:p/>
+    <w:p>
+      <w:r>
+        <w:t>&lt;br&gt;&lt;br&gt;</w:t>
+      </w:r>
+    </w:p>
+    <w:p/>
+    <w:p>
+      <w:r>
+        <w:t xml:space="preserve">With social media so prevalent in this day and age, it is </w:t>
+      </w:r>
+      <w:r>
+        <w:t xml:space="preserve">a </w:t>
+      </w:r>
+      <w:r>
+        <w:t>simple</w:t>
+      </w:r>
+      <w:r>
+        <w:t xml:space="preserve"> matter</w:t>
+      </w:r>
+      <w:r>
+        <w:t xml:space="preserve"> to obtain fresh new datasets on a daily basis to gauge the SLO.  As such, the synchronicity between the dynamism of maintaining the SLO and </w:t>
+      </w:r>
+      <w:r>
+        <w:t xml:space="preserve">obtaining </w:t>
+      </w:r>
+      <w:r>
+        <w:t xml:space="preserve">new Tweets pertaining to the </w:t>
+      </w:r>
+      <w:r>
+        <w:t xml:space="preserve">associated </w:t>
+      </w:r>
+      <w:r>
+        <w:t>project works well.</w:t>
+      </w:r>
+      <w:r>
+        <w:t xml:space="preserve">  Rather than conduct old fashioned mail surveys, which is time-consuming and potentially expensive, the entire procedure can be automated.  Extract Twitter data using the Twitter API, pre-process the dataset, post-process the dataset, insert into the machine learning model</w:t>
+      </w:r>
+      <w:r>
+        <w:t>(s)</w:t>
+      </w:r>
+      <w:r>
+        <w:t xml:space="preserve"> as input feature vectors, and predict the level of </w:t>
+      </w:r>
+      <w:r>
+        <w:t>approval</w:t>
+      </w:r>
+      <w:r>
+        <w:t>.</w:t>
+      </w:r>
+      <w:r>
+        <w:t xml:space="preserve">  Given a good model, any organization, corporation, or other entity, can perform a pseudo</w:t>
+      </w:r>
+      <w:r>
+        <w:t>-</w:t>
+      </w:r>
+      <w:r>
+        <w:t xml:space="preserve">real-time estimate on how accepted their current </w:t>
+      </w:r>
+      <w:r>
+        <w:t xml:space="preserve">operations and </w:t>
+      </w:r>
+      <w:r>
+        <w:t>business standards</w:t>
+      </w:r>
       <w:bookmarkStart w:id="0" w:name="_GoBack"/>
       <w:bookmarkEnd w:id="0"/>
-    </w:p>
-    <w:p>
-      <w:r>
-        <w:t>These are the three elements of TBL which are then sourced into the terms Economy (profit), Environmental (planet), and Social (people).</w:t>
-      </w:r>
-    </w:p>
-    <w:p/>
-    <w:p>
-      <w:r>
-        <w:t>&lt;br&gt;&lt;br&gt;</w:t>
-      </w:r>
-    </w:p>
-    <w:p/>
-    <w:p>
-      <w:r>
-        <w:t>Twitter data (Tweets) can be obtained in 4 distinct ways – retrieval from the Twitter public API, use of an existing Twitter dataset, purchase fro</w:t>
-      </w:r>
-      <w:r>
-        <w:t xml:space="preserve">m Twitter directly, or </w:t>
-      </w:r>
-      <w:r>
-        <w:t>access</w:t>
-      </w:r>
-      <w:r>
-        <w:t xml:space="preserve"> purchased</w:t>
-      </w:r>
-      <w:r>
-        <w:t xml:space="preserve"> from a 3rd party Twitter service provider.  For the purposes of this project, we will be using existing Twitter datasets provided by Professor VanderLinden via access to Calvin College’s Borg supercomputer.</w:t>
-      </w:r>
-      <w:r>
-        <w:t xml:space="preserve">  Specifically, we will be using a training set consisting of crowdsourced Triple Bottom Line labeled Tweets used by CSIRO in their preliminary topic classification research.  </w:t>
-      </w:r>
-      <w:r>
-        <w:t>We</w:t>
-      </w:r>
-      <w:r>
-        <w:t xml:space="preserve"> will</w:t>
-      </w:r>
-      <w:r>
-        <w:t xml:space="preserve"> also</w:t>
-      </w:r>
-      <w:r>
-        <w:t xml:space="preserve"> be using a small dataset consisting of TBL labeled Tweets hand-labeled by Professor VanderLinden.</w:t>
-      </w:r>
-      <w:r>
-        <w:t xml:space="preserve">  With the machine learning model</w:t>
-      </w:r>
-      <w:r>
-        <w:t>s</w:t>
-      </w:r>
-      <w:r>
-        <w:t xml:space="preserve"> trained on these two sets, w</w:t>
-      </w:r>
-      <w:r>
-        <w:t>e will then make predictions on</w:t>
-      </w:r>
-      <w:r>
-        <w:t xml:space="preserve"> the dataset used</w:t>
-      </w:r>
-      <w:r>
-        <w:t xml:space="preserve"> for st</w:t>
-      </w:r>
-      <w:r>
-        <w:t>ance classification of Tweets in earlier research by Professor VanderLinden and Roy Adams.</w:t>
-      </w:r>
-      <w:r>
-        <w:t xml:space="preserve"> &lt;/p&gt;</w:t>
-      </w:r>
-    </w:p>
-    <w:p/>
-    <w:p>
-      <w:r>
-        <w:t>&lt;br&gt;</w:t>
-      </w:r>
-      <w:r>
-        <w:t>&lt;br</w:t>
-      </w:r>
-      <w:r>
-        <w:t>&gt;</w:t>
-      </w:r>
-    </w:p>
-    <w:p/>
-    <w:p>
-      <w:r>
-        <w:t>As our research is a continuation of prior research from CSIRO and</w:t>
-      </w:r>
-      <w:r>
-        <w:t xml:space="preserve"> based on the foundation laid by Professor VanderLinden’s “Machine Learning for Social Media” project, we see no reason to not use machine learning.</w:t>
-      </w:r>
-      <w:r>
-        <w:t xml:space="preserve">  While we might consider symbolic artificial intelligence (GOFAI – Good, Old-Fashioned AI), we learned in CS-344 that symbolic reasoning implementations resulted in rules engines, also known as expert systems or knowledge graphs.  These proved to be too brittle and became unmanageable as the knowledge base grew beyond a few thousand rules.</w:t>
-      </w:r>
-      <w:r>
-        <w:t xml:space="preserve">  Considering the n</w:t>
-      </w:r>
-      <w:r>
-        <w:t>ature of Tweets, the knowledge base would incorporate far too many rules to be manageable</w:t>
-      </w:r>
-      <w:r>
-        <w:t>.  The language of Tweets</w:t>
-      </w:r>
-      <w:r>
-        <w:t xml:space="preserve"> has its own nuances, acronyms, and other peculiarities</w:t>
-      </w:r>
-      <w:r>
-        <w:t>.  It is doubtful a purely symbolic AI would be computationally feasible.</w:t>
-      </w:r>
-      <w:r>
-        <w:t xml:space="preserve">  Perhaps as Professor VanderLinden mentioned, a hybrid A.I. combining</w:t>
-      </w:r>
-      <w:r>
-        <w:t xml:space="preserve"> symbolic reasoning and deep neural networks</w:t>
-      </w:r>
-      <w:r>
-        <w:t xml:space="preserve"> is the future of A.I. and would prove to be a feasible approach.</w:t>
-      </w:r>
-      <w:r>
-        <w:t xml:space="preserve"> &lt;/p&gt;</w:t>
-      </w:r>
-    </w:p>
-    <w:p/>
-    <w:p>
-      <w:r>
-        <w:lastRenderedPageBreak/>
-        <w:t>&lt;br&gt;&lt;br&gt;</w:t>
-      </w:r>
-    </w:p>
-    <w:p/>
-    <w:p>
-      <w:r>
-        <w:t>Preliminary analysis of the two provided datasets indicate</w:t>
-      </w:r>
-      <w:r>
-        <w:t>s</w:t>
-      </w:r>
-      <w:r>
-        <w:t xml:space="preserve"> that they will require significant pre-processing before becoming useable as input features for machine learning.  The Tweets are stored as comma delimited CSV files.  The </w:t>
-      </w:r>
-      <w:r>
-        <w:t>first</w:t>
-      </w:r>
-      <w:r>
-        <w:t xml:space="preserve"> dataset consists of 299 total Tweets, of which 198 are unlabeled due to not being associated with any TBL classification.  The </w:t>
-      </w:r>
-      <w:r>
-        <w:t>second smaller</w:t>
-      </w:r>
-      <w:r>
-        <w:t xml:space="preserve"> dataset consists of 31 hand-labeled Tweets.  Based on the size of t</w:t>
-      </w:r>
-      <w:r>
-        <w:t>he datasets we are working with</w:t>
-      </w:r>
-      <w:r>
-        <w:t xml:space="preserve"> neural networks may not be the best choice</w:t>
-      </w:r>
-      <w:r>
-        <w:t xml:space="preserve"> to start with.  Neural networks typically require larger datasets in order to train and as we barely have 330 total examples to work with, the results may be less than optimal.  Therefore, we wil</w:t>
-      </w:r>
-      <w:r>
-        <w:t>l start with a variety of non-neural network models</w:t>
-      </w:r>
-      <w:r>
-        <w:t>.</w:t>
-      </w:r>
-      <w:r>
-        <w:t xml:space="preserve">  Later, we will expand to using </w:t>
-      </w:r>
-      <w:r>
-        <w:t xml:space="preserve">supervised neural networks </w:t>
-      </w:r>
-      <w:r>
-        <w:t>to see if we can tune hyperparameters to obtain results closely comparable to our non-NN models.</w:t>
-      </w:r>
-      <w:r>
-        <w:t xml:space="preserve"> &lt;/p&gt;</w:t>
-      </w:r>
-    </w:p>
-    <w:p/>
-    <w:p>
-      <w:r>
-        <w:t>&lt;br&gt;&lt;b</w:t>
-      </w:r>
-      <w:r>
-        <w:t>r</w:t>
-      </w:r>
-      <w:r>
-        <w:t>&gt;</w:t>
-      </w:r>
-    </w:p>
-    <w:p/>
-    <w:p>
-      <w:r>
-        <w:t>For fast prototyping, we will</w:t>
-      </w:r>
-      <w:r>
-        <w:t xml:space="preserve"> be using Scikit-Learn</w:t>
-      </w:r>
-      <w:r>
-        <w:t xml:space="preserve"> rather than Keras or straight Tensorflow, at least until we have established which baseline supervised learning algorithm will provide us with the potential for the best results.</w:t>
-      </w:r>
-      <w:r>
-        <w:t xml:space="preserve">  That and Keras/Tensorflow are more for deep learning than not.</w:t>
-      </w:r>
-      <w:r>
-        <w:t xml:space="preserve">  We will also use Pandas, built on NumPy, for data-frame manipulation and matplotlib for visualizations.  To encode our categorical Tweet data into useable numerical Tweet data, we will be using the tools provide</w:t>
-      </w:r>
-      <w:r>
-        <w:t>d by Scikit-Learn.</w:t>
-      </w:r>
-      <w:r>
-        <w:t xml:space="preserve"> &lt;/p&gt;</w:t>
-      </w:r>
-    </w:p>
-    <w:p/>
-    <w:p>
-      <w:r>
-        <w:t>&lt;br&gt;&lt;br&gt;</w:t>
-      </w:r>
-    </w:p>
-    <w:p/>
-    <w:p>
-      <w:r>
-        <w:t xml:space="preserve">Our </w:t>
-      </w:r>
-      <w:r>
-        <w:t>first ML algorithm</w:t>
-      </w:r>
-      <w:r>
-        <w:t xml:space="preserve"> will be the MultinomialNB classifier that implements the naïve Bayes algorithm for multinomially distributed data.  Scikit-Learn.org indicates that it is one of the two classic Naïv</w:t>
-      </w:r>
-      <w:r>
-        <w:t>e Bayes variants used in text-based</w:t>
-      </w:r>
-      <w:r>
-        <w:t xml:space="preserve"> classification problems.  This indicates it will be an excellent starting point as we have decided our two datasets are too small to initially warrant the use of a supervised neural network training algorithm.  “Naïve” in this case indicates the application of Bayes’ theorem with the “naïve” assumption of conditional independence between every pair of features given the va</w:t>
-      </w:r>
-      <w:r>
-        <w:t>lue of the class variable (4).  Further information indicates the classifier performs fast and works in many real-world applications, including document classification and spam filtering.  We built a spam filter based on Paul Graham’s “A Plan for S</w:t>
-      </w:r>
-      <w:r>
-        <w:t>pam” and indeed it worked well. &lt;/p&gt;</w:t>
-      </w:r>
-    </w:p>
-    <w:p/>
-    <w:p>
-      <w:r>
-        <w:t>&lt;br&gt;&lt;br&gt;</w:t>
-      </w:r>
-    </w:p>
-    <w:p/>
-    <w:p>
-      <w:r>
-        <w:lastRenderedPageBreak/>
-        <w:t xml:space="preserve">Our </w:t>
-      </w:r>
-      <w:r>
-        <w:t xml:space="preserve">second ML algorithm </w:t>
-      </w:r>
-      <w:r>
-        <w:t xml:space="preserve">will be the </w:t>
-      </w:r>
-      <w:r>
-        <w:t xml:space="preserve">LinearSVC </w:t>
-      </w:r>
-      <w:r>
-        <w:t xml:space="preserve">(Linear Support Vector Classification) </w:t>
-      </w:r>
-      <w:r>
-        <w:t>Classifier</w:t>
-      </w:r>
-      <w:r>
-        <w:t xml:space="preserve">.  Sci-Kit Learn indicates it is effective in high dimensional spaces and when the number of dimensions is greater than the number of samples.  This will be the case for us as we have a limited 330 samples and after </w:t>
-      </w:r>
-      <w:r>
-        <w:t xml:space="preserve">multi-hot </w:t>
-      </w:r>
-      <w:r>
-        <w:t>encoding to form a feature vector to create a bag-of-words vocabulary, our dimensionality is bound to be pretty high in comparison to the samples.</w:t>
-      </w:r>
-      <w:r>
-        <w:t xml:space="preserve">  The memory efficiency of this algorithm should also help as we will no doubt have sparse vectors in comparison to the total vocabulary present across all of the Tweets.  Of </w:t>
-      </w:r>
-      <w:r>
-        <w:t>note, is that SVM algorithms are</w:t>
-      </w:r>
-      <w:r>
-        <w:t xml:space="preserve"> not scal</w:t>
-      </w:r>
-      <w:r>
-        <w:t>ing</w:t>
-      </w:r>
-      <w:r>
-        <w:t xml:space="preserve"> invariant, so data scali</w:t>
-      </w:r>
-      <w:r>
-        <w:t>ng is required, which will</w:t>
-      </w:r>
-      <w:r>
-        <w:t xml:space="preserve"> matter in our case as encoding our categorica</w:t>
-      </w:r>
-      <w:r>
-        <w:t>l word data will result in word occurrence values</w:t>
-      </w:r>
-      <w:r>
-        <w:t xml:space="preserve"> for the input feature vector</w:t>
-      </w:r>
-      <w:r>
-        <w:t xml:space="preserve"> (unless we choose to simply represent as binary: 0 – word not present and 1- word is present)</w:t>
-      </w:r>
-      <w:r>
-        <w:t>. API documentation indicates that the classifier supports sparse input (good for us) and supports multi-class using the one-vs-the-rest scheme.</w:t>
-      </w:r>
-      <w:r>
-        <w:t xml:space="preserve"> &lt;/p&gt;</w:t>
-      </w:r>
-    </w:p>
-    <w:p/>
-    <w:p>
-      <w:r>
-        <w:t>&lt;br&gt;&lt;br&gt;</w:t>
-      </w:r>
-    </w:p>
-    <w:p/>
-    <w:p>
-      <w:r>
-        <w:t>We also plan to utilize</w:t>
-      </w:r>
-      <w:r>
-        <w:t xml:space="preserve"> the MLP </w:t>
-      </w:r>
-      <w:r>
-        <w:t xml:space="preserve">(Multi-Layer Perceptron) </w:t>
-      </w:r>
-      <w:r>
-        <w:t>Cla</w:t>
-      </w:r>
-      <w:r>
-        <w:t>ssifier</w:t>
-      </w:r>
-      <w:r>
-        <w:t xml:space="preserve">.  Scikit-Learn indicates it uses a Softmax layer as the output function to perform multi-class classification and uses the cross-entropy loss function.  MLP also supports multi-label classification through use of the logistic activation function where values &gt; 0.5 </w:t>
-      </w:r>
-      <w:r>
-        <w:sym w:font="Wingdings" w:char="F0E0"/>
-      </w:r>
-      <w:r>
-        <w:t xml:space="preserve"> 1 and values &lt; 0.5 </w:t>
-      </w:r>
-      <w:r>
-        <w:sym w:font="Wingdings" w:char="F0E0"/>
-      </w:r>
-      <w:r>
-        <w:t xml:space="preserve"> 0.  Given this, it would be possible for us to perform multi-class multi-label TBL classification on our training dataset.  Our training dataset does possess Tweets that have been given multiple topic classifications, although some are redundant duplicates of either economic, social, or environmental.  We will leave this possibility for the future, time permitting.</w:t>
-      </w:r>
-      <w:r>
-        <w:t xml:space="preserve">  Effective use of the MLP classifier would most likely require us to hand-label additional training example from the larger Twitter datasets present on Calvin’s Borg supercomputer.  Crowdsourcing does not seem a viable option so this task would be tediously time</w:t>
-      </w:r>
-      <w:r>
-        <w:t>-</w:t>
-      </w:r>
-      <w:r>
-        <w:t>consuming.</w:t>
-      </w:r>
-      <w:r>
-        <w:t xml:space="preserve"> &lt;/p&gt;</w:t>
-      </w:r>
-    </w:p>
-    <w:p/>
-    <w:p>
-      <w:r>
-        <w:t>&lt;br&gt;&lt;br&gt;</w:t>
-      </w:r>
-    </w:p>
-    <w:p/>
-    <w:p>
-      <w:r>
-        <w:t>We may also add additional algorithms capable of multi-class single</w:t>
-      </w:r>
-      <w:r>
-        <w:t>-</w:t>
-      </w:r>
-      <w:r>
-        <w:t xml:space="preserve">label classification as our work progresses to widen the range of </w:t>
-      </w:r>
-      <w:r>
-        <w:t>models</w:t>
-      </w:r>
-      <w:r>
-        <w:t xml:space="preserve"> we are considering for further research.</w:t>
-      </w:r>
-      <w:r>
-        <w:t xml:space="preserve"> </w:t>
-      </w:r>
-      <w:r>
-        <w:t>&lt;/p&gt;</w:t>
-      </w:r>
-    </w:p>
-    <w:p/>
-    <w:p>
-      <w:r>
-        <w:t>&lt;br&gt;&lt;br&gt;</w:t>
-      </w:r>
-    </w:p>
-    <w:p/>
-    <w:p>
-      <w:r>
-        <w:t xml:space="preserve">The application of machine learning to Social License to Operate on Triple-Bottom-Line topic classification can potentially assist any organization or company in evaluating their current level of acceptability by the local population and relevant stakeholders.  Specifically, it could help evaluate whether people are more concerned about the economic, social, or environmental aspects of the project.  In conjunction with stance and sentiment </w:t>
-      </w:r>
-      <w:r>
-        <w:t xml:space="preserve">SLO </w:t>
-      </w:r>
-      <w:r>
-        <w:t>machine learning models, it should be plausible that the level of acceptability of a project can be accurately judged.</w:t>
-      </w:r>
-      <w:r>
-        <w:t xml:space="preserve"> &lt;/p&gt;</w:t>
-      </w:r>
-    </w:p>
-    <w:p/>
-    <w:p>
-      <w:r>
-        <w:t>&lt;br&gt;&lt;br&gt;</w:t>
-      </w:r>
-    </w:p>
-    <w:p/>
-    <w:p>
-      <w:r>
-        <w:t xml:space="preserve">With social media so prevalent in this day and age, it is </w:t>
-      </w:r>
-      <w:r>
-        <w:t xml:space="preserve">a </w:t>
-      </w:r>
-      <w:r>
-        <w:t>simple</w:t>
-      </w:r>
-      <w:r>
-        <w:t xml:space="preserve"> matter</w:t>
-      </w:r>
-      <w:r>
-        <w:t xml:space="preserve"> to obtain fresh new datasets on a daily basis to gauge the SLO.  As such, the synchronicity between the dynamism of maintaining the SLO and </w:t>
-      </w:r>
-      <w:r>
-        <w:t xml:space="preserve">obtaining </w:t>
-      </w:r>
-      <w:r>
-        <w:t xml:space="preserve">new Tweets pertaining to the </w:t>
-      </w:r>
-      <w:r>
-        <w:t xml:space="preserve">associated </w:t>
-      </w:r>
-      <w:r>
-        <w:t>project works well.</w:t>
-      </w:r>
-      <w:r>
-        <w:t xml:space="preserve">  Rather than conduct old fashioned mail surveys, which is time-consuming and potentially expensive, the entire procedure can be automated.  Extract Twitter data using the Twitter API, pre-process the dataset, post-process the dataset, insert into the machine learning model</w:t>
-      </w:r>
-      <w:r>
-        <w:t>(s)</w:t>
-      </w:r>
-      <w:r>
-        <w:t xml:space="preserve"> as input feature vectors, and predict the level of </w:t>
-      </w:r>
-      <w:r>
-        <w:t>approval</w:t>
-      </w:r>
-      <w:r>
-        <w:t>.</w:t>
-      </w:r>
-      <w:r>
-        <w:t xml:space="preserve">  Given a good model, any organization, corporation, or other entity, can perform a pseudo</w:t>
-      </w:r>
-      <w:r>
-        <w:t>-</w:t>
-      </w:r>
-      <w:r>
-        <w:t xml:space="preserve">real-time estimate on how accepted their current </w:t>
-      </w:r>
-      <w:r>
-        <w:t>operations and activities are.</w:t>
+      <w:r>
+        <w:t xml:space="preserve"> are.</w:t>
       </w:r>
       <w:r>
         <w:t xml:space="preserve"> &lt;/p&gt;</w:t>
@@ -1666,7 +1689,7 @@
           <w:rPr>
             <w:noProof/>
           </w:rPr>
-          <w:t>1</w:t>
+          <w:t>5</w:t>
         </w:r>
         <w:r>
           <w:rPr>

</xml_diff>